<commit_message>
Signed(electronically) - Marius Panga
</commit_message>
<xml_diff>
--- a/02_Initial_Project_Plan/01 Team_Expectation_Agreement.docx
+++ b/02_Initial_Project_Plan/01 Team_Expectation_Agreement.docx
@@ -4,7 +4,7 @@
   <w:body>
     <w:p>
       <w:pPr>
-        <w:pStyle w:val="Body"/>
+        <w:pStyle w:val="Body A"/>
       </w:pPr>
       <w:r>
         <w:rPr>
@@ -20,35 +20,39 @@
     </w:p>
     <w:p>
       <w:pPr>
-        <w:pStyle w:val="Body"/>
-        <w:rPr>
-          <w:b w:val="1"/>
-          <w:bCs w:val="1"/>
-        </w:rPr>
-      </w:pPr>
-    </w:p>
-    <w:p>
-      <w:pPr>
-        <w:pStyle w:val="Body"/>
-        <w:rPr>
-          <w:b w:val="1"/>
-          <w:bCs w:val="1"/>
-        </w:rPr>
-      </w:pPr>
-      <w:r>
-        <w:rPr>
-          <w:b w:val="1"/>
-          <w:bCs w:val="1"/>
-          <w:rtl w:val="0"/>
+        <w:pStyle w:val="Body A"/>
+        <w:rPr>
+          <w:b w:val="1"/>
+          <w:bCs w:val="1"/>
+        </w:rPr>
+      </w:pPr>
+    </w:p>
+    <w:p>
+      <w:pPr>
+        <w:pStyle w:val="Body A"/>
+        <w:rPr>
+          <w:b w:val="1"/>
+          <w:bCs w:val="1"/>
           <w:lang w:val="de-DE"/>
         </w:rPr>
+      </w:pPr>
+      <w:r>
+        <w:rPr>
+          <w:b w:val="1"/>
+          <w:bCs w:val="1"/>
+          <w:rtl w:val="0"/>
+          <w:lang w:val="de-DE"/>
+        </w:rPr>
         <w:t>Team Roles:</w:t>
       </w:r>
     </w:p>
     <w:p>
       <w:pPr>
-        <w:pStyle w:val="Body"/>
+        <w:pStyle w:val="Body A"/>
         <w:ind w:left="720" w:firstLine="0"/>
+        <w:rPr>
+          <w:lang w:val="it-IT"/>
+        </w:rPr>
       </w:pPr>
       <w:r>
         <w:rPr>
@@ -63,8 +67,11 @@
     </w:p>
     <w:p>
       <w:pPr>
-        <w:pStyle w:val="Body"/>
+        <w:pStyle w:val="Body A"/>
         <w:ind w:left="720" w:firstLine="0"/>
+        <w:rPr>
+          <w:lang w:val="it-IT"/>
+        </w:rPr>
       </w:pPr>
       <w:r>
         <w:rPr>
@@ -79,7 +86,7 @@
     </w:p>
     <w:p>
       <w:pPr>
-        <w:pStyle w:val="Body"/>
+        <w:pStyle w:val="Body A"/>
         <w:ind w:left="720" w:firstLine="0"/>
         <w:rPr>
           <w:color w:val="1b2432"/>
@@ -95,28 +102,34 @@
           <w:rtl w:val="0"/>
           <w:lang w:val="en-US"/>
         </w:rPr>
-        <w:t>Team</w:t>
-      </w:r>
-      <w:r>
+        <w:t>Team Scribe: Marius</w:t>
+      </w:r>
+    </w:p>
+    <w:p>
+      <w:pPr>
+        <w:pStyle w:val="Body A"/>
+        <w:ind w:left="720" w:firstLine="0"/>
         <w:rPr>
           <w:color w:val="1b2432"/>
           <w:u w:color="1b2432"/>
           <w:shd w:val="clear" w:color="auto" w:fill="ffffff"/>
-          <w:rtl w:val="0"/>
-          <w:lang w:val="en-US"/>
-        </w:rPr>
-        <w:t xml:space="preserve"> Scribe: Marius</w:t>
-      </w:r>
-    </w:p>
-    <w:p>
-      <w:pPr>
-        <w:pStyle w:val="Body"/>
-        <w:ind w:left="720" w:firstLine="0"/>
+        </w:rPr>
+      </w:pPr>
+      <w:r>
         <w:rPr>
           <w:color w:val="1b2432"/>
           <w:u w:color="1b2432"/>
           <w:shd w:val="clear" w:color="auto" w:fill="ffffff"/>
-        </w:rPr>
+          <w:rtl w:val="0"/>
+          <w:lang w:val="en-US"/>
+        </w:rPr>
+        <w:t xml:space="preserve">Team Submitter: role shared across team members </w:t>
+      </w:r>
+    </w:p>
+    <w:p>
+      <w:pPr>
+        <w:pStyle w:val="Body A"/>
+        <w:ind w:left="720" w:firstLine="0"/>
       </w:pPr>
       <w:r>
         <w:rPr>
@@ -126,70 +139,48 @@
           <w:rtl w:val="0"/>
           <w:lang w:val="en-US"/>
         </w:rPr>
-        <w:t xml:space="preserve">Team Submitter: role shared across team members </w:t>
-      </w:r>
-    </w:p>
-    <w:p>
-      <w:pPr>
-        <w:pStyle w:val="Body"/>
+        <w:t xml:space="preserve"> More roles will be identified and added as the project evolves</w:t>
+      </w:r>
+    </w:p>
+    <w:p>
+      <w:pPr>
+        <w:pStyle w:val="Body A"/>
+        <w:rPr>
+          <w:b w:val="1"/>
+          <w:bCs w:val="1"/>
+        </w:rPr>
+      </w:pPr>
+    </w:p>
+    <w:p>
+      <w:pPr>
+        <w:pStyle w:val="Body A"/>
+        <w:rPr>
+          <w:b w:val="1"/>
+          <w:bCs w:val="1"/>
+          <w:lang w:val="fr-FR"/>
+        </w:rPr>
+      </w:pPr>
+      <w:r>
+        <w:rPr>
+          <w:b w:val="1"/>
+          <w:bCs w:val="1"/>
+          <w:rtl w:val="0"/>
+          <w:lang w:val="fr-FR"/>
+        </w:rPr>
+        <w:t>Communication:</w:t>
+      </w:r>
+    </w:p>
+    <w:p>
+      <w:pPr>
+        <w:pStyle w:val="Body A"/>
         <w:ind w:left="720" w:firstLine="0"/>
       </w:pPr>
       <w:r>
         <w:rPr>
-          <w:color w:val="1b2432"/>
-          <w:u w:color="1b2432"/>
-          <w:shd w:val="clear" w:color="auto" w:fill="ffffff"/>
-          <w:rtl w:val="0"/>
-          <w:lang w:val="en-US"/>
-        </w:rPr>
-        <w:t xml:space="preserve"> More roles will be identified and added as the project evolves</w:t>
-      </w:r>
-    </w:p>
-    <w:p>
-      <w:pPr>
-        <w:pStyle w:val="Body"/>
-        <w:rPr>
-          <w:b w:val="1"/>
-          <w:bCs w:val="1"/>
-        </w:rPr>
-      </w:pPr>
-    </w:p>
-    <w:p>
-      <w:pPr>
-        <w:pStyle w:val="Body"/>
-        <w:rPr>
-          <w:b w:val="1"/>
-          <w:bCs w:val="1"/>
-        </w:rPr>
-      </w:pPr>
-      <w:r>
-        <w:rPr>
-          <w:b w:val="1"/>
-          <w:bCs w:val="1"/>
-          <w:rtl w:val="0"/>
-          <w:lang w:val="fr-FR"/>
-        </w:rPr>
-        <w:t>Communication:</w:t>
-      </w:r>
-    </w:p>
-    <w:p>
-      <w:pPr>
-        <w:pStyle w:val="Body"/>
-        <w:ind w:left="720" w:firstLine="0"/>
-      </w:pPr>
-      <w:r>
-        <w:rPr>
-          <w:rtl w:val="0"/>
-          <w:lang w:val="en-US"/>
-        </w:rPr>
-        <w:t>We will be using Asana</w:t>
-      </w:r>
-      <w:r>
-        <w:rPr>
-          <w:rtl w:val="0"/>
-          <w:lang w:val="en-US"/>
-        </w:rPr>
-        <w:t>(</w:t>
+          <w:rtl w:val="0"/>
+          <w:lang w:val="en-US"/>
+        </w:rPr>
+        <w:t>We will be using Asana(</w:t>
       </w:r>
       <w:r>
         <w:rPr>
@@ -226,59 +217,18 @@
           <w:rtl w:val="0"/>
           <w:lang w:val="en-US"/>
         </w:rPr>
-        <w:t>)</w:t>
-      </w:r>
-      <w:r>
-        <w:rPr>
-          <w:rtl w:val="0"/>
-          <w:lang w:val="en-US"/>
-        </w:rPr>
-        <w:t xml:space="preserve"> for our online communication and collaboration tool</w:t>
-      </w:r>
-      <w:r>
-        <w:rPr>
-          <w:rtl w:val="0"/>
-          <w:lang w:val="en-US"/>
-        </w:rPr>
-        <w:t>,</w:t>
-      </w:r>
-      <w:r>
-        <w:rPr>
-          <w:rtl w:val="0"/>
-        </w:rPr>
-        <w:t xml:space="preserve"> </w:t>
-      </w:r>
-      <w:r>
-        <w:rPr>
-          <w:rtl w:val="0"/>
-          <w:lang w:val="en-US"/>
-        </w:rPr>
-        <w:t>i</w:t>
-      </w:r>
-      <w:r>
-        <w:rPr>
-          <w:rtl w:val="0"/>
-          <w:lang w:val="en-US"/>
-        </w:rPr>
-        <w:t xml:space="preserve">ncluding task management. </w:t>
-      </w:r>
-      <w:r>
-        <w:rPr>
-          <w:rtl w:val="0"/>
-          <w:lang w:val="en-US"/>
-        </w:rPr>
-        <w:t xml:space="preserve">We will also be using Google Hangouts for ad-hoc communication. </w:t>
-      </w:r>
-    </w:p>
-    <w:p>
-      <w:pPr>
-        <w:pStyle w:val="Body"/>
+        <w:t xml:space="preserve">) for our online communication and collaboration tool, including task management. We will also be using Google Hangouts for ad-hoc communication. </w:t>
+      </w:r>
+    </w:p>
+    <w:p>
+      <w:pPr>
+        <w:pStyle w:val="Body A"/>
         <w:ind w:left="720" w:firstLine="0"/>
       </w:pPr>
     </w:p>
     <w:p>
       <w:pPr>
-        <w:pStyle w:val="Body"/>
+        <w:pStyle w:val="Body A"/>
         <w:ind w:left="720" w:firstLine="0"/>
       </w:pPr>
       <w:r>
@@ -286,37 +236,26 @@
           <w:rtl w:val="0"/>
           <w:lang w:val="en-US"/>
         </w:rPr>
-        <w:t>We will make sure everyone in the team understands and approves the content of our work submissions. We will share and discuss our ideas in a respectful manner</w:t>
-      </w:r>
-      <w:r>
-        <w:rPr>
-          <w:rtl w:val="0"/>
-          <w:lang w:val="en-US"/>
-        </w:rPr>
-        <w:t>, encouraging every member to put forward her or his opinions and ideas</w:t>
-      </w:r>
-      <w:r>
-        <w:rPr>
-          <w:rtl w:val="0"/>
-        </w:rPr>
-        <w:t>.</w:t>
-      </w:r>
-    </w:p>
-    <w:p>
-      <w:pPr>
-        <w:pStyle w:val="Body"/>
-      </w:pPr>
-    </w:p>
-    <w:p>
-      <w:pPr>
-        <w:pStyle w:val="Body"/>
-        <w:rPr>
-          <w:b w:val="1"/>
-          <w:bCs w:val="1"/>
-        </w:rPr>
-      </w:pPr>
-      <w:r>
-        <w:rPr>
+        <w:t>We will make sure everyone in the team understands and approves the content of our work submissions. We will share and discuss our ideas in a respectful manner, encouraging every member to put forward her or his opinions and ideas.</w:t>
+      </w:r>
+    </w:p>
+    <w:p>
+      <w:pPr>
+        <w:pStyle w:val="Body A"/>
+      </w:pPr>
+    </w:p>
+    <w:p>
+      <w:pPr>
+        <w:pStyle w:val="Body A"/>
+        <w:rPr>
+          <w:rStyle w:val="None"/>
+          <w:b w:val="1"/>
+          <w:bCs w:val="1"/>
+        </w:rPr>
+      </w:pPr>
+      <w:r>
+        <w:rPr>
+          <w:rStyle w:val="None"/>
           <w:b w:val="1"/>
           <w:bCs w:val="1"/>
           <w:rtl w:val="0"/>
@@ -327,46 +266,34 @@
     </w:p>
     <w:p>
       <w:pPr>
-        <w:pStyle w:val="Body"/>
+        <w:pStyle w:val="Body A"/>
       </w:pPr>
       <w:r>
         <w:rPr>
           <w:rtl w:val="0"/>
         </w:rPr>
         <w:tab/>
-        <w:t xml:space="preserve">We will have weekly </w:t>
-      </w:r>
-      <w:r>
-        <w:rPr>
-          <w:rtl w:val="0"/>
-        </w:rPr>
-        <w:t>S</w:t>
-      </w:r>
-      <w:r>
-        <w:rPr>
-          <w:rtl w:val="0"/>
-        </w:rPr>
-        <w:t xml:space="preserve">kype meeting. On a need basis we can have more calls. </w:t>
-      </w:r>
-      <w:r>
+        <w:t xml:space="preserve">We will have weekly Skype meeting. On a need basis we can have more calls. </w:t>
         <w:tab/>
       </w:r>
     </w:p>
     <w:p>
       <w:pPr>
-        <w:pStyle w:val="Body"/>
-      </w:pPr>
-    </w:p>
-    <w:p>
-      <w:pPr>
-        <w:pStyle w:val="Body"/>
-        <w:rPr>
-          <w:b w:val="1"/>
-          <w:bCs w:val="1"/>
-        </w:rPr>
-      </w:pPr>
-      <w:r>
-        <w:rPr>
+        <w:pStyle w:val="Body A"/>
+      </w:pPr>
+    </w:p>
+    <w:p>
+      <w:pPr>
+        <w:pStyle w:val="Body A"/>
+        <w:rPr>
+          <w:rStyle w:val="None"/>
+          <w:b w:val="1"/>
+          <w:bCs w:val="1"/>
+        </w:rPr>
+      </w:pPr>
+      <w:r>
+        <w:rPr>
+          <w:rStyle w:val="None"/>
           <w:b w:val="1"/>
           <w:bCs w:val="1"/>
           <w:rtl w:val="0"/>
@@ -377,7 +304,7 @@
     </w:p>
     <w:p>
       <w:pPr>
-        <w:pStyle w:val="Body"/>
+        <w:pStyle w:val="Body A"/>
         <w:ind w:left="720" w:firstLine="0"/>
       </w:pPr>
       <w:r>
@@ -390,19 +317,21 @@
     </w:p>
     <w:p>
       <w:pPr>
-        <w:pStyle w:val="Body"/>
-      </w:pPr>
-    </w:p>
-    <w:p>
-      <w:pPr>
-        <w:pStyle w:val="Body"/>
-        <w:rPr>
-          <w:b w:val="1"/>
-          <w:bCs w:val="1"/>
-        </w:rPr>
-      </w:pPr>
-      <w:r>
-        <w:rPr>
+        <w:pStyle w:val="Body A"/>
+      </w:pPr>
+    </w:p>
+    <w:p>
+      <w:pPr>
+        <w:pStyle w:val="Body A"/>
+        <w:rPr>
+          <w:rStyle w:val="None"/>
+          <w:b w:val="1"/>
+          <w:bCs w:val="1"/>
+        </w:rPr>
+      </w:pPr>
+      <w:r>
+        <w:rPr>
+          <w:rStyle w:val="None"/>
           <w:b w:val="1"/>
           <w:bCs w:val="1"/>
           <w:rtl w:val="0"/>
@@ -413,48 +342,54 @@
     </w:p>
     <w:p>
       <w:pPr>
-        <w:pStyle w:val="Body"/>
+        <w:pStyle w:val="Body A"/>
         <w:ind w:left="720" w:firstLine="0"/>
         <w:rPr>
-          <w:b w:val="1"/>
-          <w:bCs w:val="1"/>
-        </w:rPr>
-      </w:pPr>
-      <w:r>
-        <w:rPr>
-          <w:rtl w:val="0"/>
-          <w:lang w:val="en-US"/>
-        </w:rPr>
-        <w:t>We will use github</w:t>
-      </w:r>
-      <w:r>
-        <w:rPr>
-          <w:rtl w:val="0"/>
-          <w:lang w:val="en-US"/>
-        </w:rPr>
-        <w:t>(</w:t>
-      </w:r>
-      <w:r>
-        <w:rPr>
-          <w:rStyle w:val="Hyperlink.0"/>
+          <w:rStyle w:val="None"/>
+          <w:b w:val="1"/>
+          <w:bCs w:val="1"/>
+        </w:rPr>
+      </w:pPr>
+      <w:r>
+        <w:rPr>
+          <w:rStyle w:val="None"/>
+          <w:rtl w:val="0"/>
+          <w:lang w:val="en-US"/>
+        </w:rPr>
+        <w:t>We will use github(</w:t>
+      </w:r>
+      <w:r>
+        <w:rPr>
+          <w:rStyle w:val="Hyperlink.1"/>
+          <w:color w:val="0563c1"/>
+          <w:u w:val="single" w:color="0563c1"/>
+          <w:lang w:val="en-US"/>
         </w:rPr>
         <w:fldChar w:fldCharType="begin" w:fldLock="0"/>
       </w:r>
       <w:r>
         <w:rPr>
-          <w:rStyle w:val="Hyperlink.0"/>
+          <w:rStyle w:val="Hyperlink.1"/>
+          <w:color w:val="0563c1"/>
+          <w:u w:val="single" w:color="0563c1"/>
+          <w:lang w:val="en-US"/>
         </w:rPr>
         <w:instrText xml:space="preserve"> HYPERLINK "https://github.com/"</w:instrText>
       </w:r>
       <w:r>
         <w:rPr>
-          <w:rStyle w:val="Hyperlink.0"/>
+          <w:rStyle w:val="Hyperlink.1"/>
+          <w:color w:val="0563c1"/>
+          <w:u w:val="single" w:color="0563c1"/>
+          <w:lang w:val="en-US"/>
         </w:rPr>
         <w:fldChar w:fldCharType="separate" w:fldLock="0"/>
       </w:r>
       <w:r>
         <w:rPr>
-          <w:rStyle w:val="Hyperlink.0"/>
+          <w:rStyle w:val="Hyperlink.1"/>
+          <w:color w:val="0563c1"/>
+          <w:u w:val="single" w:color="0563c1"/>
           <w:rtl w:val="0"/>
           <w:lang w:val="en-US"/>
         </w:rPr>
@@ -466,27 +401,15 @@
       </w:r>
       <w:r>
         <w:rPr>
-          <w:rtl w:val="0"/>
-          <w:lang w:val="en-US"/>
-        </w:rPr>
-        <w:t>)</w:t>
-      </w:r>
-      <w:r>
-        <w:rPr>
-          <w:rtl w:val="0"/>
-          <w:lang w:val="en-US"/>
-        </w:rPr>
-        <w:t xml:space="preserve"> as our</w:t>
-      </w:r>
-      <w:r>
-        <w:rPr>
-          <w:rtl w:val="0"/>
-          <w:lang w:val="en-US"/>
-        </w:rPr>
-        <w:t xml:space="preserve"> document and</w:t>
-      </w:r>
-      <w:r>
-        <w:rPr>
+          <w:rStyle w:val="None"/>
+          <w:rtl w:val="0"/>
+          <w:lang w:val="en-US"/>
+        </w:rPr>
+        <w:t>) as our document and</w:t>
+      </w:r>
+      <w:r>
+        <w:rPr>
+          <w:rStyle w:val="None"/>
           <w:rtl w:val="0"/>
           <w:lang w:val="it-IT"/>
         </w:rPr>
@@ -495,23 +418,25 @@
     </w:p>
     <w:p>
       <w:pPr>
-        <w:pStyle w:val="Body"/>
-        <w:rPr>
-          <w:b w:val="1"/>
-          <w:bCs w:val="1"/>
-        </w:rPr>
-      </w:pPr>
-    </w:p>
-    <w:p>
-      <w:pPr>
-        <w:pStyle w:val="Body"/>
-        <w:rPr>
-          <w:b w:val="1"/>
-          <w:bCs w:val="1"/>
-        </w:rPr>
-      </w:pPr>
-      <w:r>
-        <w:rPr>
+        <w:pStyle w:val="Body A"/>
+        <w:rPr>
+          <w:b w:val="1"/>
+          <w:bCs w:val="1"/>
+        </w:rPr>
+      </w:pPr>
+    </w:p>
+    <w:p>
+      <w:pPr>
+        <w:pStyle w:val="Body A"/>
+        <w:rPr>
+          <w:rStyle w:val="None"/>
+          <w:b w:val="1"/>
+          <w:bCs w:val="1"/>
+        </w:rPr>
+      </w:pPr>
+      <w:r>
+        <w:rPr>
+          <w:rStyle w:val="None"/>
           <w:b w:val="1"/>
           <w:bCs w:val="1"/>
           <w:rtl w:val="0"/>
@@ -522,7 +447,7 @@
     </w:p>
     <w:p>
       <w:pPr>
-        <w:pStyle w:val="Body"/>
+        <w:pStyle w:val="Body A"/>
         <w:ind w:left="720" w:firstLine="0"/>
       </w:pPr>
       <w:r>
@@ -535,23 +460,25 @@
     </w:p>
     <w:p>
       <w:pPr>
-        <w:pStyle w:val="Body"/>
-        <w:rPr>
-          <w:b w:val="1"/>
-          <w:bCs w:val="1"/>
-        </w:rPr>
-      </w:pPr>
-    </w:p>
-    <w:p>
-      <w:pPr>
-        <w:pStyle w:val="Body"/>
-        <w:rPr>
-          <w:b w:val="1"/>
-          <w:bCs w:val="1"/>
-        </w:rPr>
-      </w:pPr>
-      <w:r>
-        <w:rPr>
+        <w:pStyle w:val="Body A"/>
+        <w:rPr>
+          <w:b w:val="1"/>
+          <w:bCs w:val="1"/>
+        </w:rPr>
+      </w:pPr>
+    </w:p>
+    <w:p>
+      <w:pPr>
+        <w:pStyle w:val="Body A"/>
+        <w:rPr>
+          <w:rStyle w:val="None"/>
+          <w:b w:val="1"/>
+          <w:bCs w:val="1"/>
+        </w:rPr>
+      </w:pPr>
+      <w:r>
+        <w:rPr>
+          <w:rStyle w:val="None"/>
           <w:b w:val="1"/>
           <w:bCs w:val="1"/>
           <w:rtl w:val="0"/>
@@ -565,16 +492,17 @@
         <w:pStyle w:val="Normal (Web)"/>
         <w:shd w:val="clear" w:color="auto" w:fill="ffffff"/>
         <w:rPr>
+          <w:rStyle w:val="None"/>
           <w:rFonts w:ascii="Arial" w:cs="Arial" w:hAnsi="Arial" w:eastAsia="Arial"/>
           <w:color w:val="222222"/>
           <w:sz w:val="19"/>
           <w:szCs w:val="19"/>
           <w:u w:color="222222"/>
-          <w:lang w:val="en-US"/>
-        </w:rPr>
-      </w:pPr>
-      <w:r>
-        <w:rPr>
+        </w:rPr>
+      </w:pPr>
+      <w:r>
+        <w:rPr>
+          <w:rStyle w:val="None"/>
           <w:rFonts w:ascii="Arial" w:hAnsi="Arial"/>
           <w:color w:val="222222"/>
           <w:sz w:val="19"/>
@@ -587,6 +515,7 @@
       </w:r>
       <w:r>
         <w:rPr>
+          <w:rStyle w:val="None"/>
           <w:rFonts w:ascii="Arial" w:hAnsi="Arial" w:hint="default"/>
           <w:color w:val="222222"/>
           <w:sz w:val="19"/>
@@ -599,6 +528,7 @@
       </w:r>
       <w:r>
         <w:rPr>
+          <w:rStyle w:val="None"/>
           <w:rFonts w:ascii="Arial" w:hAnsi="Arial"/>
           <w:color w:val="222222"/>
           <w:sz w:val="19"/>
@@ -615,16 +545,17 @@
         <w:pStyle w:val="Normal (Web)"/>
         <w:shd w:val="clear" w:color="auto" w:fill="ffffff"/>
         <w:rPr>
+          <w:rStyle w:val="None"/>
           <w:rFonts w:ascii="Arial" w:cs="Arial" w:hAnsi="Arial" w:eastAsia="Arial"/>
           <w:color w:val="222222"/>
           <w:sz w:val="19"/>
           <w:szCs w:val="19"/>
           <w:u w:color="222222"/>
-          <w:lang w:val="en-US"/>
-        </w:rPr>
-      </w:pPr>
-      <w:r>
-        <w:rPr>
+        </w:rPr>
+      </w:pPr>
+      <w:r>
+        <w:rPr>
+          <w:rStyle w:val="None"/>
           <w:rFonts w:ascii="Arial" w:hAnsi="Arial"/>
           <w:color w:val="222222"/>
           <w:sz w:val="19"/>
@@ -635,6 +566,47 @@
         </w:rPr>
         <w:t>Marius Panga</w:t>
       </w:r>
+      <w:r>
+        <w:rPr>
+          <w:rStyle w:val="None"/>
+          <w:rFonts w:ascii="Arial" w:cs="Arial" w:hAnsi="Arial" w:eastAsia="Arial"/>
+          <w:color w:val="222222"/>
+          <w:sz w:val="19"/>
+          <w:szCs w:val="19"/>
+          <w:u w:color="222222"/>
+        </w:rPr>
+        <w:tab/>
+      </w:r>
+      <w:r>
+        <w:rPr>
+          <w:rStyle w:val="None"/>
+          <w:rFonts w:ascii="Arial" w:hAnsi="Arial"/>
+          <w:b w:val="1"/>
+          <w:bCs w:val="1"/>
+          <w:color w:val="222222"/>
+          <w:sz w:val="19"/>
+          <w:szCs w:val="19"/>
+          <w:u w:color="222222"/>
+          <w:rtl w:val="0"/>
+          <w:lang w:val="en-US"/>
+        </w:rPr>
+        <w:t xml:space="preserve">Signed 28 March 2016 </w:t>
+      </w:r>
+      <w:r>
+        <w:rPr>
+          <w:rStyle w:val="None"/>
+          <w:rFonts w:ascii="Arial" w:cs="Arial" w:hAnsi="Arial" w:eastAsia="Arial"/>
+          <w:color w:val="222222"/>
+          <w:sz w:val="19"/>
+          <w:szCs w:val="19"/>
+          <w:u w:color="222222"/>
+        </w:rPr>
+        <w:tab/>
+        <w:tab/>
+        <w:tab/>
+        <w:tab/>
+        <w:tab/>
+      </w:r>
     </w:p>
     <w:p>
       <w:pPr>
@@ -643,6 +615,7 @@
       </w:pPr>
       <w:r>
         <w:rPr>
+          <w:rStyle w:val="None"/>
           <w:rFonts w:ascii="Arial" w:hAnsi="Arial"/>
           <w:color w:val="222222"/>
           <w:sz w:val="19"/>
@@ -836,9 +809,9 @@
       <w:vertAlign w:val="baseline"/>
     </w:rPr>
   </w:style>
-  <w:style w:type="paragraph" w:styleId="Body">
-    <w:name w:val="Body"/>
-    <w:next w:val="Body"/>
+  <w:style w:type="paragraph" w:styleId="Body A">
+    <w:name w:val="Body A"/>
+    <w:next w:val="Body A"/>
     <w:pPr>
       <w:keepNext w:val="0"/>
       <w:keepLines w:val="0"/>
@@ -874,13 +847,26 @@
       <w:lang w:val="en-US"/>
     </w:rPr>
   </w:style>
+  <w:style w:type="character" w:styleId="None">
+    <w:name w:val="None"/>
+  </w:style>
   <w:style w:type="character" w:styleId="Hyperlink.0">
     <w:name w:val="Hyperlink.0"/>
-    <w:basedOn w:val="Hyperlink"/>
+    <w:basedOn w:val="None"/>
     <w:next w:val="Hyperlink.0"/>
     <w:rPr>
       <w:color w:val="0563c1"/>
       <w:u w:val="single" w:color="0563c1"/>
+    </w:rPr>
+  </w:style>
+  <w:style w:type="character" w:styleId="Hyperlink.1">
+    <w:name w:val="Hyperlink.1"/>
+    <w:basedOn w:val="None"/>
+    <w:next w:val="Hyperlink.1"/>
+    <w:rPr>
+      <w:color w:val="0563c1"/>
+      <w:u w:val="single" w:color="0563c1"/>
+      <w:lang w:val="en-US"/>
     </w:rPr>
   </w:style>
   <w:style w:type="paragraph" w:styleId="Normal (Web)">
@@ -1117,17 +1103,17 @@
         <a:solidFill>
           <a:srgbClr val="FFFFFF"/>
         </a:solidFill>
-        <a:ln w="12700" cap="flat">
+        <a:ln w="25400" cap="flat">
           <a:solidFill>
             <a:schemeClr val="accent1"/>
           </a:solidFill>
           <a:prstDash val="solid"/>
-          <a:miter lim="800000"/>
+          <a:round/>
         </a:ln>
         <a:effectLst/>
         <a:sp3d/>
       </a:spPr>
-      <a:bodyPr rot="0" spcFirstLastPara="1" vertOverflow="overflow" horzOverflow="overflow" vert="horz" wrap="square" lIns="45719" tIns="45719" rIns="45719" bIns="45719" numCol="1" spcCol="38100" rtlCol="0" anchor="ctr" upright="0">
+      <a:bodyPr rot="0" spcFirstLastPara="1" vertOverflow="overflow" horzOverflow="overflow" vert="horz" wrap="square" lIns="45718" tIns="45718" rIns="45718" bIns="45718" numCol="1" spcCol="38100" rtlCol="0" anchor="ctr" upright="0">
         <a:spAutoFit/>
       </a:bodyPr>
       <a:lstStyle>
@@ -1155,10 +1141,10 @@
             </a:solidFill>
             <a:effectLst/>
             <a:uFillTx/>
-            <a:latin typeface="Calibri"/>
-            <a:ea typeface="Calibri"/>
-            <a:cs typeface="Calibri"/>
-            <a:sym typeface="Calibri"/>
+            <a:latin typeface="+mn-lt"/>
+            <a:ea typeface="+mn-ea"/>
+            <a:cs typeface="+mn-cs"/>
+            <a:sym typeface="Helvetica"/>
           </a:defRPr>
         </a:defPPr>
         <a:lvl1pPr marL="0" marR="0" indent="0" algn="l" defTabSz="914400" rtl="0" fontAlgn="auto" latinLnBrk="1" hangingPunct="0">
@@ -1406,12 +1392,12 @@
     <a:lnDef>
       <a:spPr>
         <a:noFill/>
-        <a:ln w="12700" cap="flat">
+        <a:ln w="25400" cap="flat">
           <a:solidFill>
             <a:schemeClr val="accent1"/>
           </a:solidFill>
           <a:prstDash val="solid"/>
-          <a:miter lim="800000"/>
+          <a:round/>
         </a:ln>
         <a:effectLst/>
         <a:sp3d/>
@@ -1698,7 +1684,7 @@
         <a:effectLst/>
         <a:sp3d/>
       </a:spPr>
-      <a:bodyPr rot="0" spcFirstLastPara="1" vertOverflow="overflow" horzOverflow="overflow" vert="horz" wrap="square" lIns="45719" tIns="45719" rIns="45719" bIns="45719" numCol="1" spcCol="38100" rtlCol="0" anchor="t" upright="0">
+      <a:bodyPr rot="0" spcFirstLastPara="1" vertOverflow="overflow" horzOverflow="overflow" vert="horz" wrap="square" lIns="45718" tIns="45718" rIns="45718" bIns="45718" numCol="1" spcCol="38100" rtlCol="0" anchor="t" upright="0">
         <a:spAutoFit/>
       </a:bodyPr>
       <a:lstStyle>
@@ -1726,10 +1712,10 @@
             </a:solidFill>
             <a:effectLst/>
             <a:uFillTx/>
-            <a:latin typeface="Calibri"/>
-            <a:ea typeface="Calibri"/>
-            <a:cs typeface="Calibri"/>
-            <a:sym typeface="Calibri"/>
+            <a:latin typeface="+mn-lt"/>
+            <a:ea typeface="+mn-ea"/>
+            <a:cs typeface="+mn-cs"/>
+            <a:sym typeface="Helvetica"/>
           </a:defRPr>
         </a:defPPr>
         <a:lvl1pPr marL="0" marR="0" indent="0" algn="l" defTabSz="914400" rtl="0" fontAlgn="auto" latinLnBrk="1" hangingPunct="0">

</xml_diff>